<commit_message>
added: covertion from docx to pdf
</commit_message>
<xml_diff>
--- a/public/PRISAA-FORM-2019-02-Parental-Consent-1.docx
+++ b/public/PRISAA-FORM-2019-02-Parental-Consent-1.docx
@@ -109,7 +109,7 @@
               </wp:anchor>
             </w:drawing>
           </mc:Choice>
-          <mc:Fallback xmlns:wpsCustomData="http://www.wps.cn/officeDocument/2013/wpsCustomData" xmlns:w15="http://schemas.microsoft.com/office/word/2012/wordml">
+          <mc:Fallback xmlns:w15="http://schemas.microsoft.com/office/word/2012/wordml" xmlns:wpsCustomData="http://www.wps.cn/officeDocument/2013/wpsCustomData">
             <w:pict>
               <v:shape id="Text Box 3" o:spid="_x0000_s1026" o:spt="202" type="#_x0000_t202" style="position:absolute;left:0pt;margin-left:-62.5pt;margin-top:8.65pt;height:35.6pt;width:404pt;z-index:251659264;mso-width-relative:page;mso-height-relative:page;" fillcolor="#FFFFFF" filled="t" stroked="t" coordsize="21600,21600" o:gfxdata="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">
                 <v:fill on="t" focussize="0,0"/>
@@ -2824,6 +2824,7 @@
           <w:b/>
         </w:rPr>
       </w:pPr>
+      <w:bookmarkStart w:id="0" w:name="_GoBack"/>
       <w:r>
         <w:rPr>
           <w:rFonts w:ascii="Arial" w:hAnsi="Arial" w:cs="Arial"/>
@@ -2846,6 +2847,7 @@
         </w:rPr>
         <w:tab/>
       </w:r>
+      <w:bookmarkEnd w:id="0"/>
       <w:r>
         <w:rPr>
           <w:rFonts w:ascii="Arial" w:hAnsi="Arial" w:cs="Arial"/>
@@ -2961,10 +2963,10 @@
               <wp:anchor distT="0" distB="0" distL="114300" distR="114300" simplePos="0" relativeHeight="251672576" behindDoc="0" locked="0" layoutInCell="1" allowOverlap="1" wp14:anchorId="7837AF15" wp14:editId="0B44BC95">
                 <wp:simplePos x="0" y="0"/>
                 <wp:positionH relativeFrom="column">
-                  <wp:posOffset>-425312</wp:posOffset>
+                  <wp:posOffset>-501346</wp:posOffset>
                 </wp:positionH>
                 <wp:positionV relativeFrom="paragraph">
-                  <wp:posOffset>51435</wp:posOffset>
+                  <wp:posOffset>-5715</wp:posOffset>
                 </wp:positionV>
                 <wp:extent cx="1819164" cy="1762125"/>
                 <wp:effectExtent l="0" t="0" r="0" b="0"/>
@@ -3043,7 +3045,7 @@
                 <v:stroke joinstyle="miter"/>
                 <v:path gradientshapeok="t" o:connecttype="rect"/>
               </v:shapetype>
-              <v:shape id="Text Box 16" o:spid="_x0000_s1039" type="#_x0000_t202" style="position:absolute;left:0;text-align:left;margin-left:-33.5pt;margin-top:4.05pt;width:143.25pt;height:138.75pt;z-index:251672576;visibility:visible;mso-wrap-style:square;mso-width-percent:0;mso-height-percent:0;mso-wrap-distance-left:9pt;mso-wrap-distance-top:0;mso-wrap-distance-right:9pt;mso-wrap-distance-bottom:0;mso-position-horizontal:absolute;mso-position-horizontal-relative:text;mso-position-vertical:absolute;mso-position-vertical-relative:text;mso-width-percent:0;mso-height-percent:0;mso-width-relative:margin;mso-height-relative:margin;v-text-anchor:middle" o:gfxdata="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" filled="f" stroked="f" strokeweight=".5pt">
+              <v:shape id="Text Box 16" o:spid="_x0000_s1039" type="#_x0000_t202" style="position:absolute;left:0;text-align:left;margin-left:-39.5pt;margin-top:-.45pt;width:143.25pt;height:138.75pt;z-index:251672576;visibility:visible;mso-wrap-style:square;mso-width-percent:0;mso-height-percent:0;mso-wrap-distance-left:9pt;mso-wrap-distance-top:0;mso-wrap-distance-right:9pt;mso-wrap-distance-bottom:0;mso-position-horizontal:absolute;mso-position-horizontal-relative:text;mso-position-vertical:absolute;mso-position-vertical-relative:text;mso-width-percent:0;mso-height-percent:0;mso-width-relative:margin;mso-height-relative:margin;v-text-anchor:middle" o:gfxdata="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" filled="f" stroked="f" strokeweight=".5pt">
                 <v:textbox>
                   <w:txbxContent>
                     <w:p>
@@ -3405,8 +3407,6 @@
           <w:iCs/>
         </w:rPr>
       </w:pPr>
-      <w:bookmarkStart w:id="0" w:name="_GoBack"/>
-      <w:bookmarkEnd w:id="0"/>
     </w:p>
     <w:sectPr>
       <w:headerReference w:type="even" r:id="rId8"/>
@@ -3586,7 +3586,7 @@
             </wp:anchor>
           </w:drawing>
         </mc:Choice>
-        <mc:Fallback xmlns:wpsCustomData="http://www.wps.cn/officeDocument/2013/wpsCustomData" xmlns:w15="http://schemas.microsoft.com/office/word/2012/wordml">
+        <mc:Fallback xmlns:w15="http://schemas.microsoft.com/office/word/2012/wordml" xmlns:wpsCustomData="http://www.wps.cn/officeDocument/2013/wpsCustomData">
           <w:pict>
             <v:rect id="Rectangle 3" o:spid="_x0000_s1026" o:spt="1" style="position:absolute;left:0pt;margin-left:-2pt;margin-top:-25pt;height:22.5pt;width:195pt;z-index:251660288;mso-width-relative:page;mso-height-relative:page;" fillcolor="#FFFFFF" filled="t" stroked="t" coordsize="21600,21600" o:gfxdata="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">
               <v:fill on="t" focussize="0,0"/>
@@ -3713,7 +3713,7 @@
             </wp:anchor>
           </w:drawing>
         </mc:Choice>
-        <mc:Fallback xmlns:wpsCustomData="http://www.wps.cn/officeDocument/2013/wpsCustomData" xmlns:w15="http://schemas.microsoft.com/office/word/2012/wordml">
+        <mc:Fallback xmlns:w15="http://schemas.microsoft.com/office/word/2012/wordml" xmlns:wpsCustomData="http://www.wps.cn/officeDocument/2013/wpsCustomData">
           <w:pict>
             <v:shape id="_x0000_s1026" o:spid="_x0000_s1026" o:spt="202" type="#_x0000_t202" style="position:absolute;left:0pt;margin-left:27pt;margin-top:5.15pt;height:76.85pt;width:514pt;z-index:251659264;mso-width-relative:page;mso-height-relative:page;" filled="f" stroked="f" coordsize="21600,21600" o:gfxdata="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">
               <v:fill on="f" focussize="0,0"/>

</xml_diff>